<commit_message>
Update introductory cheat sheet for strings
</commit_message>
<xml_diff>
--- a/part_00-cheat_sheet.docx
+++ b/part_00-cheat_sheet.docx
@@ -1888,6 +1888,24 @@
         <w:rPr>
           <w:rStyle w:val="NormalTok"/>
         </w:rPr>
+        <w:t xml:space="preserve">(chr); stringr</w:t>
+      </w:r>
+      <w:r>
+        <w:rPr>
+          <w:rStyle w:val="OperatorTok"/>
+        </w:rPr>
+        <w:t xml:space="preserve">::</w:t>
+      </w:r>
+      <w:r>
+        <w:rPr>
+          <w:rStyle w:val="KeywordTok"/>
+        </w:rPr>
+        <w:t xml:space="preserve">str_count</w:t>
+      </w:r>
+      <w:r>
+        <w:rPr>
+          <w:rStyle w:val="NormalTok"/>
+        </w:rPr>
         <w:t xml:space="preserve">(chr)</w:t>
       </w:r>
       <w:r>
@@ -2018,6 +2036,66 @@
           <w:rStyle w:val="CommentTok"/>
         </w:rPr>
         <w:t xml:space="preserve"># with no separator</w:t>
+      </w:r>
+      <w:r>
+        <w:br w:type="textWrapping"/>
+      </w:r>
+      <w:r>
+        <w:rPr>
+          <w:rStyle w:val="CommentTok"/>
+        </w:rPr>
+        <w:t xml:space="preserve"># same functionality in stringr</w:t>
+      </w:r>
+      <w:r>
+        <w:br w:type="textWrapping"/>
+      </w:r>
+      <w:r>
+        <w:rPr>
+          <w:rStyle w:val="NormalTok"/>
+        </w:rPr>
+        <w:t xml:space="preserve">stringr</w:t>
+      </w:r>
+      <w:r>
+        <w:rPr>
+          <w:rStyle w:val="OperatorTok"/>
+        </w:rPr>
+        <w:t xml:space="preserve">::</w:t>
+      </w:r>
+      <w:r>
+        <w:rPr>
+          <w:rStyle w:val="KeywordTok"/>
+        </w:rPr>
+        <w:t xml:space="preserve">str_c</w:t>
+      </w:r>
+      <w:r>
+        <w:rPr>
+          <w:rStyle w:val="NormalTok"/>
+        </w:rPr>
+        <w:t xml:space="preserve">(chr_a, chr_b, </w:t>
+      </w:r>
+      <w:r>
+        <w:rPr>
+          <w:rStyle w:val="DataTypeTok"/>
+        </w:rPr>
+        <w:t xml:space="preserve">sep =</w:t>
+      </w:r>
+      <w:r>
+        <w:rPr>
+          <w:rStyle w:val="NormalTok"/>
+        </w:rPr>
+        <w:t xml:space="preserve"> ..., </w:t>
+      </w:r>
+      <w:r>
+        <w:rPr>
+          <w:rStyle w:val="DataTypeTok"/>
+        </w:rPr>
+        <w:t xml:space="preserve">collapse =</w:t>
+      </w:r>
+      <w:r>
+        <w:rPr>
+          <w:rStyle w:val="NormalTok"/>
+        </w:rPr>
+        <w:t xml:space="preserve"> ...)</w:t>
       </w:r>
       <w:r>
         <w:br w:type="textWrapping"/>
@@ -3260,7 +3338,7 @@
   <w:abstractNum w:abstractNumId="1" w15:restartNumberingAfterBreak="0">
     <w:nsid w:val="FFFFFF7C"/>
     <w:multiLevelType w:val="singleLevel"/>
-    <w:tmpl w:val="CB1C6AA0"/>
+    <w:tmpl w:val="3D5452E4"/>
     <w:lvl w:ilvl="0">
       <w:start w:val="1"/>
       <w:numFmt w:val="decimal"/>
@@ -3277,7 +3355,7 @@
   <w:abstractNum w:abstractNumId="2" w15:restartNumberingAfterBreak="0">
     <w:nsid w:val="FFFFFF7D"/>
     <w:multiLevelType w:val="singleLevel"/>
-    <w:tmpl w:val="0A361278"/>
+    <w:tmpl w:val="6C64936A"/>
     <w:lvl w:ilvl="0">
       <w:start w:val="1"/>
       <w:numFmt w:val="decimal"/>
@@ -3294,7 +3372,7 @@
   <w:abstractNum w:abstractNumId="3" w15:restartNumberingAfterBreak="0">
     <w:nsid w:val="FFFFFF7E"/>
     <w:multiLevelType w:val="singleLevel"/>
-    <w:tmpl w:val="DC0E8A68"/>
+    <w:tmpl w:val="E2A69210"/>
     <w:lvl w:ilvl="0">
       <w:start w:val="1"/>
       <w:numFmt w:val="decimal"/>
@@ -3311,7 +3389,7 @@
   <w:abstractNum w:abstractNumId="4" w15:restartNumberingAfterBreak="0">
     <w:nsid w:val="FFFFFF7F"/>
     <w:multiLevelType w:val="singleLevel"/>
-    <w:tmpl w:val="4E661FEE"/>
+    <w:tmpl w:val="0D5AAC9A"/>
     <w:lvl w:ilvl="0">
       <w:start w:val="1"/>
       <w:numFmt w:val="decimal"/>
@@ -3328,7 +3406,7 @@
   <w:abstractNum w:abstractNumId="5" w15:restartNumberingAfterBreak="0">
     <w:nsid w:val="FFFFFF80"/>
     <w:multiLevelType w:val="singleLevel"/>
-    <w:tmpl w:val="6F18716A"/>
+    <w:tmpl w:val="1100835C"/>
     <w:lvl w:ilvl="0">
       <w:start w:val="1"/>
       <w:numFmt w:val="bullet"/>
@@ -3348,7 +3426,7 @@
   <w:abstractNum w:abstractNumId="6" w15:restartNumberingAfterBreak="0">
     <w:nsid w:val="FFFFFF81"/>
     <w:multiLevelType w:val="singleLevel"/>
-    <w:tmpl w:val="5772073C"/>
+    <w:tmpl w:val="04D84B6C"/>
     <w:lvl w:ilvl="0">
       <w:start w:val="1"/>
       <w:numFmt w:val="bullet"/>
@@ -3368,7 +3446,7 @@
   <w:abstractNum w:abstractNumId="7" w15:restartNumberingAfterBreak="0">
     <w:nsid w:val="FFFFFF82"/>
     <w:multiLevelType w:val="singleLevel"/>
-    <w:tmpl w:val="D2488A30"/>
+    <w:tmpl w:val="E3F0EE54"/>
     <w:lvl w:ilvl="0">
       <w:start w:val="1"/>
       <w:numFmt w:val="bullet"/>
@@ -3388,7 +3466,7 @@
   <w:abstractNum w:abstractNumId="8" w15:restartNumberingAfterBreak="0">
     <w:nsid w:val="FFFFFF83"/>
     <w:multiLevelType w:val="singleLevel"/>
-    <w:tmpl w:val="E7EAA8A4"/>
+    <w:tmpl w:val="8C343910"/>
     <w:lvl w:ilvl="0">
       <w:start w:val="1"/>
       <w:numFmt w:val="bullet"/>

</xml_diff>